<commit_message>
Any corrections made to "Minutes" documents.
Just added names to “Kick Off” document and amendment a day on the
third “Minutes” file (Wednesday —> Tuesday).
</commit_message>
<xml_diff>
--- a/Kick Off Minutes 17.2.15.docx
+++ b/Kick Off Minutes 17.2.15.docx
@@ -69,8 +69,6 @@
           <w:u w:val="single"/>
         </w:rPr>
       </w:pPr>
-      <w:bookmarkStart w:id="0" w:name="_GoBack"/>
-      <w:bookmarkEnd w:id="0"/>
       <w:r>
         <w:rPr>
           <w:sz w:val="28"/>
@@ -99,16 +97,23 @@
     </w:p>
     <w:p>
       <w:pPr>
-        <w:rPr>
-          <w:b/>
-        </w:rPr>
-      </w:pPr>
-    </w:p>
-    <w:p>
-      <w:pPr>
-        <w:rPr>
-          <w:b/>
-        </w:rPr>
+        <w:tabs>
+          <w:tab w:val="left" w:pos="2636"/>
+        </w:tabs>
+        <w:rPr>
+          <w:b/>
+        </w:rPr>
+      </w:pPr>
+      <w:r>
+        <w:rPr>
+          <w:b/>
+        </w:rPr>
+        <w:tab/>
+      </w:r>
+    </w:p>
+    <w:p>
+      <w:pPr>
+        <w:ind w:left="1440" w:hanging="1440"/>
       </w:pPr>
       <w:r>
         <w:rPr>
@@ -134,6 +139,60 @@
         </w:rPr>
         <w:t xml:space="preserve"> Meeting start. </w:t>
       </w:r>
+      <w:r>
+        <w:rPr>
+          <w:b/>
+        </w:rPr>
+        <w:t xml:space="preserve">All present: </w:t>
+      </w:r>
+      <w:r>
+        <w:t xml:space="preserve">Kevin O’Hare, </w:t>
+      </w:r>
+      <w:proofErr w:type="spellStart"/>
+      <w:r>
+        <w:t>Conor</w:t>
+      </w:r>
+      <w:proofErr w:type="spellEnd"/>
+      <w:r>
+        <w:t xml:space="preserve"> </w:t>
+      </w:r>
+      <w:proofErr w:type="spellStart"/>
+      <w:r>
+        <w:t>McAleavey</w:t>
+      </w:r>
+      <w:proofErr w:type="spellEnd"/>
+      <w:r>
+        <w:t xml:space="preserve">, Jonnie </w:t>
+      </w:r>
+      <w:proofErr w:type="spellStart"/>
+      <w:r>
+        <w:t>Leathem</w:t>
+      </w:r>
+      <w:proofErr w:type="spellEnd"/>
+      <w:r>
+        <w:t xml:space="preserve">, Steven Kennedy, Chris </w:t>
+      </w:r>
+      <w:proofErr w:type="spellStart"/>
+      <w:r>
+        <w:t>McClun</w:t>
+      </w:r>
+      <w:r>
+        <w:t>e</w:t>
+      </w:r>
+      <w:proofErr w:type="spellEnd"/>
+      <w:r>
+        <w:t xml:space="preserve">, Alan Whitten, Jack Ferguson, </w:t>
+      </w:r>
+      <w:r>
+        <w:t>Adam Hale</w:t>
+      </w:r>
+    </w:p>
+    <w:p>
+      <w:pPr>
+        <w:rPr>
+          <w:b/>
+        </w:rPr>
+      </w:pPr>
     </w:p>
     <w:p/>
     <w:p>
@@ -187,7 +246,12 @@
     <w:p/>
     <w:p>
       <w:r>
-        <w:t xml:space="preserve">We intend to meet at 14 Malone Road for Friday’s meeting. This will be a formal meeting. We seek to emulate real-world processes for meetings, especially as issues arise. </w:t>
+        <w:t xml:space="preserve">We intend to meet at 14 Malone Road for Friday’s meeting. This will be a formal meeting. We seek to emulate real-world processes for </w:t>
+      </w:r>
+      <w:bookmarkStart w:id="0" w:name="_GoBack"/>
+      <w:bookmarkEnd w:id="0"/>
+      <w:r>
+        <w:t xml:space="preserve">meetings, especially as issues arise. </w:t>
       </w:r>
     </w:p>
     <w:p/>
@@ -288,15 +352,29 @@
     </w:p>
     <w:p/>
     <w:p>
-      <w:r>
+      <w:pPr>
+        <w:rPr>
+          <w:b/>
+        </w:rPr>
+      </w:pPr>
+      <w:r>
+        <w:rPr>
+          <w:b/>
+        </w:rPr>
         <w:t xml:space="preserve">11:37 </w:t>
       </w:r>
       <w:proofErr w:type="spellStart"/>
       <w:r>
+        <w:rPr>
+          <w:b/>
+        </w:rPr>
         <w:t>a.m</w:t>
       </w:r>
       <w:proofErr w:type="spellEnd"/>
       <w:r>
+        <w:rPr>
+          <w:b/>
+        </w:rPr>
         <w:t>:</w:t>
       </w:r>
     </w:p>

</xml_diff>